<commit_message>
Esto es lo de gamaliel
</commit_message>
<xml_diff>
--- a/Primera Entrega.docx
+++ b/Primera Entrega.docx
@@ -26,7 +26,55 @@
         <w:rPr>
           <w:lang w:val="es-ES"/>
         </w:rPr>
-        <w:t xml:space="preserve"> este va a ser nuestra forma de trabajar</w:t>
+        <w:t xml:space="preserve"> este </w:t>
+      </w:r>
+      <w:proofErr w:type="gramStart"/>
+      <w:r>
+        <w:rPr>
+          <w:lang w:val="es-ES"/>
+        </w:rPr>
+        <w:t>va</w:t>
+      </w:r>
+      <w:proofErr w:type="gramEnd"/>
+      <w:r>
+        <w:rPr>
+          <w:lang w:val="es-ES"/>
+        </w:rPr>
+        <w:t xml:space="preserve"> a ser nuestra forma de trabajar</w:t>
+      </w:r>
+    </w:p>
+    <w:p>
+      <w:pPr>
+        <w:rPr>
+          <w:lang w:val="es-ES"/>
+        </w:rPr>
+      </w:pPr>
+    </w:p>
+    <w:p>
+      <w:pPr>
+        <w:rPr>
+          <w:lang w:val="es-ES"/>
+        </w:rPr>
+      </w:pPr>
+      <w:r>
+        <w:rPr>
+          <w:lang w:val="es-ES"/>
+        </w:rPr>
+        <w:t xml:space="preserve">Yo modifique otra cosa que no </w:t>
+      </w:r>
+      <w:proofErr w:type="spellStart"/>
+      <w:r>
+        <w:rPr>
+          <w:lang w:val="es-ES"/>
+        </w:rPr>
+        <w:t>se</w:t>
+      </w:r>
+      <w:proofErr w:type="spellEnd"/>
+      <w:r>
+        <w:rPr>
+          <w:lang w:val="es-ES"/>
+        </w:rPr>
+        <w:t xml:space="preserve"> que es</w:t>
       </w:r>
       <w:bookmarkStart w:id="0" w:name="_GoBack"/>
       <w:bookmarkEnd w:id="0"/>

</xml_diff>